<commit_message>
Update Project HTML samenvatting.docx
</commit_message>
<xml_diff>
--- a/Project HTML samenvatting.docx
+++ b/Project HTML samenvatting.docx
@@ -318,21 +318,35 @@
       <w:r>
         <w:t>Contactpersoon:</w:t>
       </w:r>
+      <w:bookmarkStart w:id="0" w:name="_GoBack"/>
+      <w:bookmarkEnd w:id="0"/>
     </w:p>
     <w:p>
       <w:r>
         <w:tab/>
-      </w:r>
+        <w:t>Tel: 06-21357499</w:t>
+      </w:r>
+    </w:p>
+    <w:p>
+      <w:pPr>
+        <w:ind w:firstLine="708"/>
+      </w:pPr>
       <w:hyperlink r:id="rId9" w:history="1">
         <w:r>
           <w:rPr>
             <w:rStyle w:val="Hyperlink"/>
           </w:rPr>
-          <w:t>jjhendriks@outlook.nl</w:t>
+          <w:t>jjhendriks@outlook.com</w:t>
         </w:r>
       </w:hyperlink>
     </w:p>
     <w:p>
+      <w:pPr>
+        <w:rPr>
+          <w:color w:val="0563C1" w:themeColor="hyperlink"/>
+          <w:u w:val="single"/>
+        </w:rPr>
+      </w:pPr>
       <w:r>
         <w:tab/>
       </w:r>
@@ -341,23 +355,9 @@
           <w:rPr>
             <w:rStyle w:val="Hyperlink"/>
           </w:rPr>
-          <w:t>loketvanmogelijk</w:t>
-        </w:r>
-        <w:r>
-          <w:rPr>
-            <w:rStyle w:val="Hyperlink"/>
-          </w:rPr>
-          <w:t>h</w:t>
-        </w:r>
-        <w:r>
-          <w:rPr>
-            <w:rStyle w:val="Hyperlink"/>
-          </w:rPr>
-          <w:t>eden.nl</w:t>
+          <w:t>loketvanmogelijkheden.nl</w:t>
         </w:r>
       </w:hyperlink>
-      <w:bookmarkStart w:id="0" w:name="_GoBack"/>
-      <w:bookmarkEnd w:id="0"/>
     </w:p>
     <w:sectPr>
       <w:pgSz w:w="11906" w:h="16838"/>
@@ -1495,14 +1495,21 @@
 <file path=customXml/itemProps3.xml><?xml version="1.0" encoding="utf-8"?>
 <ds:datastoreItem xmlns:ds="http://schemas.openxmlformats.org/officeDocument/2006/customXml" ds:itemID="{25D35142-11B3-461C-9804-95DA1F3448B5}">
   <ds:schemaRefs>
+    <ds:schemaRef ds:uri="http://purl.org/dc/elements/1.1/"/>
+    <ds:schemaRef ds:uri="http://schemas.microsoft.com/office/2006/documentManagement/types"/>
+    <ds:schemaRef ds:uri="http://schemas.microsoft.com/office/infopath/2007/PartnerControls"/>
+    <ds:schemaRef ds:uri="http://purl.org/dc/dcmitype/"/>
+    <ds:schemaRef ds:uri="http://purl.org/dc/terms/"/>
     <ds:schemaRef ds:uri="http://schemas.microsoft.com/office/2006/metadata/properties"/>
-    <ds:schemaRef ds:uri="http://schemas.microsoft.com/office/infopath/2007/PartnerControls"/>
+    <ds:schemaRef ds:uri="http://www.w3.org/XML/1998/namespace"/>
+    <ds:schemaRef ds:uri="http://schemas.openxmlformats.org/package/2006/metadata/core-properties"/>
+    <ds:schemaRef ds:uri="8bb13e81-87ff-48a1-b595-5e203e61adfb"/>
   </ds:schemaRefs>
 </ds:datastoreItem>
 </file>
 
 <file path=customXml/itemProps4.xml><?xml version="1.0" encoding="utf-8"?>
-<ds:datastoreItem xmlns:ds="http://schemas.openxmlformats.org/officeDocument/2006/customXml" ds:itemID="{F04411B1-9C45-4869-A087-53B2F05721A3}">
+<ds:datastoreItem xmlns:ds="http://schemas.openxmlformats.org/officeDocument/2006/customXml" ds:itemID="{0C865922-018C-4DD1-8EF9-683FFAB59D83}">
   <ds:schemaRefs>
     <ds:schemaRef ds:uri="http://schemas.openxmlformats.org/officeDocument/2006/bibliography"/>
   </ds:schemaRefs>

</xml_diff>